<commit_message>
add two map figs
</commit_message>
<xml_diff>
--- a/doc/Findings-Yaqing.docx
+++ b/doc/Findings-Yaqing.docx
@@ -242,7 +242,89 @@
         <w:t>we realized that relevant jobs in NY an FL tended to diffuse towards neighbori</w:t>
       </w:r>
       <w:r>
-        <w:t xml:space="preserve">ng states. Among these states, </w:t>
+        <w:t xml:space="preserve">ng states. </w:t>
+      </w:r>
+    </w:p>
+    <w:p/>
+    <w:p>
+      <w:r>
+        <w:drawing>
+          <wp:inline distT="0" distB="0" distL="0" distR="0" wp14:anchorId="27974F52" wp14:editId="5C57DAB0">
+            <wp:extent cx="2845063" cy="3200088"/>
+            <wp:effectExtent l="0" t="0" r="0" b="635"/>
+            <wp:docPr id="9" name="Picture 9"/>
+            <wp:cNvGraphicFramePr>
+              <a:graphicFrameLocks xmlns:a="http://schemas.openxmlformats.org/drawingml/2006/main" noChangeAspect="1"/>
+            </wp:cNvGraphicFramePr>
+            <a:graphic xmlns:a="http://schemas.openxmlformats.org/drawingml/2006/main">
+              <a:graphicData uri="http://schemas.openxmlformats.org/drawingml/2006/picture">
+                <pic:pic xmlns:pic="http://schemas.openxmlformats.org/drawingml/2006/picture">
+                  <pic:nvPicPr>
+                    <pic:cNvPr id="1" name=""/>
+                    <pic:cNvPicPr/>
+                  </pic:nvPicPr>
+                  <pic:blipFill>
+                    <a:blip r:embed="rId8"/>
+                    <a:stretch>
+                      <a:fillRect/>
+                    </a:stretch>
+                  </pic:blipFill>
+                  <pic:spPr>
+                    <a:xfrm>
+                      <a:off x="0" y="0"/>
+                      <a:ext cx="2855406" cy="3211722"/>
+                    </a:xfrm>
+                    <a:prstGeom prst="rect">
+                      <a:avLst/>
+                    </a:prstGeom>
+                  </pic:spPr>
+                </pic:pic>
+              </a:graphicData>
+            </a:graphic>
+          </wp:inline>
+        </w:drawing>
+      </w:r>
+      <w:r>
+        <w:drawing>
+          <wp:inline distT="0" distB="0" distL="0" distR="0" wp14:anchorId="33C15291" wp14:editId="021EF446">
+            <wp:extent cx="2910998" cy="3207385"/>
+            <wp:effectExtent l="0" t="0" r="10160" b="0"/>
+            <wp:docPr id="10" name="Picture 10"/>
+            <wp:cNvGraphicFramePr>
+              <a:graphicFrameLocks xmlns:a="http://schemas.openxmlformats.org/drawingml/2006/main" noChangeAspect="1"/>
+            </wp:cNvGraphicFramePr>
+            <a:graphic xmlns:a="http://schemas.openxmlformats.org/drawingml/2006/main">
+              <a:graphicData uri="http://schemas.openxmlformats.org/drawingml/2006/picture">
+                <pic:pic xmlns:pic="http://schemas.openxmlformats.org/drawingml/2006/picture">
+                  <pic:nvPicPr>
+                    <pic:cNvPr id="1" name=""/>
+                    <pic:cNvPicPr/>
+                  </pic:nvPicPr>
+                  <pic:blipFill>
+                    <a:blip r:embed="rId9"/>
+                    <a:stretch>
+                      <a:fillRect/>
+                    </a:stretch>
+                  </pic:blipFill>
+                  <pic:spPr>
+                    <a:xfrm>
+                      <a:off x="0" y="0"/>
+                      <a:ext cx="2924145" cy="3221870"/>
+                    </a:xfrm>
+                    <a:prstGeom prst="rect">
+                      <a:avLst/>
+                    </a:prstGeom>
+                  </pic:spPr>
+                </pic:pic>
+              </a:graphicData>
+            </a:graphic>
+          </wp:inline>
+        </w:drawing>
+      </w:r>
+    </w:p>
+    <w:p>
+      <w:r>
+        <w:t xml:space="preserve">Among these states, </w:t>
       </w:r>
       <w:r>
         <w:t xml:space="preserve">VA has the most significant increase in </w:t>
@@ -269,7 +351,12 @@
         <w:t xml:space="preserve"> went out.</w:t>
       </w:r>
       <w:r>
-        <w:t xml:space="preserve"> It could be plausible since STEM policy is in effect for foreign students while the job allocation depends more on the locational choices of different companies.</w:t>
+        <w:t xml:space="preserve"> It could be plausible since STEM policy is in effect for foreign students while the job allocation depends more on the locational choices of di</w:t>
+      </w:r>
+      <w:bookmarkStart w:id="0" w:name="_GoBack"/>
+      <w:bookmarkEnd w:id="0"/>
+      <w:r>
+        <w:t>fferent companies.</w:t>
       </w:r>
     </w:p>
     <w:p>
@@ -300,7 +387,7 @@
                     </pic:cNvPicPr>
                   </pic:nvPicPr>
                   <pic:blipFill>
-                    <a:blip r:embed="rId8">
+                    <a:blip r:embed="rId10">
                       <a:extLst>
                         <a:ext uri="{28A0092B-C50C-407E-A947-70E740481C1C}">
                           <a14:useLocalDpi xmlns:a14="http://schemas.microsoft.com/office/drawing/2010/main" val="0"/>
@@ -426,7 +513,7 @@
                     </pic:cNvPicPr>
                   </pic:nvPicPr>
                   <pic:blipFill>
-                    <a:blip r:embed="rId9" cstate="print">
+                    <a:blip r:embed="rId11" cstate="print">
                       <a:extLst>
                         <a:ext uri="{28A0092B-C50C-407E-A947-70E740481C1C}">
                           <a14:useLocalDpi xmlns:a14="http://schemas.microsoft.com/office/drawing/2010/main" val="0"/>
@@ -516,7 +603,7 @@
                     </pic:cNvPicPr>
                   </pic:nvPicPr>
                   <pic:blipFill>
-                    <a:blip r:embed="rId10" cstate="print">
+                    <a:blip r:embed="rId12" cstate="print">
                       <a:extLst>
                         <a:ext uri="{28A0092B-C50C-407E-A947-70E740481C1C}">
                           <a14:useLocalDpi xmlns:a14="http://schemas.microsoft.com/office/drawing/2010/main" val="0"/>
@@ -658,7 +745,7 @@
                     </pic:cNvPicPr>
                   </pic:nvPicPr>
                   <pic:blipFill>
-                    <a:blip r:embed="rId11" cstate="print">
+                    <a:blip r:embed="rId13" cstate="print">
                       <a:extLst>
                         <a:ext uri="{28A0092B-C50C-407E-A947-70E740481C1C}">
                           <a14:useLocalDpi xmlns:a14="http://schemas.microsoft.com/office/drawing/2010/main" val="0"/>
@@ -714,8 +801,6 @@
       <w:r>
         <w:t xml:space="preserve">distribution of </w:t>
       </w:r>
-      <w:bookmarkStart w:id="0" w:name="_GoBack"/>
-      <w:bookmarkEnd w:id="0"/>
       <w:r>
         <w:t>age of entry among immigrants to US. We can see from the plot that the proportion of immigrants who came to US during their age of schooling didn’t change much as the STEM policy was published, eith</w:t>
       </w:r>
@@ -723,6 +808,7 @@
         <w:t>er for STEM or non-STEM people.</w:t>
       </w:r>
     </w:p>
+    <w:p/>
     <w:sectPr>
       <w:pgSz w:w="12240" w:h="15840"/>
       <w:pgMar w:top="1440" w:right="1440" w:bottom="1440" w:left="1440" w:header="720" w:footer="720" w:gutter="0"/>
@@ -852,6 +938,7 @@
     <w:lsdException w:name="HTML Sample" w:semiHidden="1" w:unhideWhenUsed="1"/>
     <w:lsdException w:name="HTML Typewriter" w:semiHidden="1" w:unhideWhenUsed="1"/>
     <w:lsdException w:name="HTML Variable" w:semiHidden="1" w:unhideWhenUsed="1"/>
+    <w:lsdException w:name="Normal Table" w:semiHidden="1" w:unhideWhenUsed="1"/>
     <w:lsdException w:name="annotation subject" w:semiHidden="1" w:unhideWhenUsed="1"/>
     <w:lsdException w:name="No List" w:semiHidden="1" w:unhideWhenUsed="1"/>
     <w:lsdException w:name="Outline List 1" w:semiHidden="1" w:unhideWhenUsed="1"/>
@@ -897,9 +984,11 @@
     <w:lsdException w:name="Table Subtle 1" w:semiHidden="1" w:unhideWhenUsed="1"/>
     <w:lsdException w:name="Table Subtle 2" w:semiHidden="1" w:unhideWhenUsed="1"/>
     <w:lsdException w:name="Table Web 1" w:semiHidden="1" w:unhideWhenUsed="1"/>
+    <w:lsdException w:name="Table Web 2" w:semiHidden="1" w:unhideWhenUsed="1"/>
     <w:lsdException w:name="Table Web 3" w:semiHidden="1" w:unhideWhenUsed="1"/>
     <w:lsdException w:name="Balloon Text" w:semiHidden="1" w:unhideWhenUsed="1"/>
     <w:lsdException w:name="Table Grid" w:uiPriority="39"/>
+    <w:lsdException w:name="Table Theme" w:semiHidden="1" w:unhideWhenUsed="1"/>
     <w:lsdException w:name="Note Level 1" w:semiHidden="1" w:unhideWhenUsed="1"/>
     <w:lsdException w:name="Note Level 2" w:semiHidden="1" w:unhideWhenUsed="1"/>
     <w:lsdException w:name="Note Level 3" w:semiHidden="1" w:unhideWhenUsed="1"/>

</xml_diff>